<commit_message>
Acta de reunion #7
</commit_message>
<xml_diff>
--- a/Documentación/Actas de Reuniones/ActaNo_2.docx
+++ b/Documentación/Actas de Reuniones/ActaNo_2.docx
@@ -142,8 +142,10 @@
                 <w:sz w:val="22"/>
                 <w:szCs w:val="22"/>
               </w:rPr>
-              <w:t xml:space="preserve"> 01</w:t>
-            </w:r>
+              <w:t xml:space="preserve"> 02</w:t>
+            </w:r>
+            <w:bookmarkStart w:id="0" w:name="_GoBack"/>
+            <w:bookmarkEnd w:id="0"/>
           </w:p>
         </w:tc>
       </w:tr>
@@ -771,7 +773,6 @@
                 <w:szCs w:val="22"/>
               </w:rPr>
             </w:pPr>
-            <w:bookmarkStart w:id="0" w:name="_GoBack"/>
             <w:r>
               <w:rPr>
                 <w:rFonts w:ascii="Arial Narrow" w:hAnsi="Arial Narrow"/>
@@ -800,7 +801,6 @@
               <w:t xml:space="preserve"> pero algunos integrantes no están muy comprometidos con el equipo</w:t>
             </w:r>
           </w:p>
-          <w:bookmarkEnd w:id="0"/>
           <w:p>
             <w:pPr>
               <w:jc w:val="center"/>
@@ -3037,7 +3037,7 @@
 </file>
 
 <file path=customXml/itemProps1.xml><?xml version="1.0" encoding="utf-8"?>
-<ds:datastoreItem xmlns:ds="http://schemas.openxmlformats.org/officeDocument/2006/customXml" ds:itemID="{5A90889A-AEED-4BC9-A43F-32F0D56793A4}">
+<ds:datastoreItem xmlns:ds="http://schemas.openxmlformats.org/officeDocument/2006/customXml" ds:itemID="{386BF1D6-0FFC-42B7-B1AB-1B03E45A7B5A}">
   <ds:schemaRefs>
     <ds:schemaRef ds:uri="http://schemas.openxmlformats.org/officeDocument/2006/bibliography"/>
   </ds:schemaRefs>

</xml_diff>